<commit_message>
Allow for parsing of Excel into sender,receiver,transaction models to be uploaded to mongoDB
</commit_message>
<xml_diff>
--- a/doc/Features.docx
+++ b/doc/Features.docx
@@ -6,15 +6,15 @@
       <w:pPr>
         <w:rPr>
           <w:b/>
-          <w:sz w:val="32"/>
-          <w:szCs w:val="32"/>
+          <w:sz w:val="24"/>
+          <w:szCs w:val="24"/>
         </w:rPr>
       </w:pPr>
       <w:r>
         <w:rPr>
           <w:b/>
-          <w:sz w:val="32"/>
-          <w:szCs w:val="32"/>
+          <w:sz w:val="24"/>
+          <w:szCs w:val="24"/>
         </w:rPr>
         <w:t>Features</w:t>
       </w:r>
@@ -22,15 +22,15 @@
     <w:p>
       <w:pPr>
         <w:rPr>
-          <w:sz w:val="32"/>
-          <w:szCs w:val="32"/>
+          <w:sz w:val="24"/>
+          <w:szCs w:val="24"/>
         </w:rPr>
       </w:pPr>
       <w:r>
         <w:rPr>
           <w:b/>
-          <w:sz w:val="32"/>
-          <w:szCs w:val="32"/>
+          <w:sz w:val="24"/>
+          <w:szCs w:val="24"/>
         </w:rPr>
         <w:t>Company side</w:t>
       </w:r>
@@ -43,14 +43,14 @@
           <w:numId w:val="3"/>
         </w:numPr>
         <w:rPr>
-          <w:sz w:val="32"/>
-          <w:szCs w:val="32"/>
-        </w:rPr>
-      </w:pPr>
-      <w:r>
-        <w:rPr>
-          <w:sz w:val="32"/>
-          <w:szCs w:val="32"/>
+          <w:sz w:val="24"/>
+          <w:szCs w:val="24"/>
+        </w:rPr>
+      </w:pPr>
+      <w:r>
+        <w:rPr>
+          <w:sz w:val="24"/>
+          <w:szCs w:val="24"/>
         </w:rPr>
         <w:t>Parsing data from (standardised) excel sheets</w:t>
       </w:r>
@@ -63,37 +63,28 @@
           <w:numId w:val="3"/>
         </w:numPr>
         <w:rPr>
-          <w:sz w:val="32"/>
-          <w:szCs w:val="32"/>
-        </w:rPr>
-      </w:pPr>
-      <w:r>
-        <w:rPr>
-          <w:sz w:val="32"/>
-          <w:szCs w:val="32"/>
-        </w:rPr>
-        <w:t xml:space="preserve">Drag/drop into software → </w:t>
-      </w:r>
-      <w:bookmarkStart w:id="0" w:name="_GoBack"/>
-      <w:bookmarkEnd w:id="0"/>
-      <w:r>
-        <w:rPr>
-          <w:sz w:val="32"/>
-          <w:szCs w:val="32"/>
-        </w:rPr>
-        <w:t xml:space="preserve">Take all relevant data, organise into </w:t>
-      </w:r>
-      <w:r>
-        <w:rPr>
-          <w:sz w:val="32"/>
-          <w:szCs w:val="32"/>
+          <w:sz w:val="24"/>
+          <w:szCs w:val="24"/>
+        </w:rPr>
+      </w:pPr>
+      <w:r>
+        <w:rPr>
+          <w:sz w:val="24"/>
+          <w:szCs w:val="24"/>
+        </w:rPr>
+        <w:t xml:space="preserve">Drag/drop into software → Take all relevant data, organise into </w:t>
+      </w:r>
+      <w:r>
+        <w:rPr>
+          <w:sz w:val="24"/>
+          <w:szCs w:val="24"/>
         </w:rPr>
         <w:t>an entry for each individual box</w:t>
       </w:r>
       <w:r>
         <w:rPr>
-          <w:sz w:val="32"/>
-          <w:szCs w:val="32"/>
+          <w:sz w:val="24"/>
+          <w:szCs w:val="24"/>
         </w:rPr>
         <w:t>→ Company can update the individual boxes</w:t>
       </w:r>
@@ -106,14 +97,14 @@
           <w:numId w:val="3"/>
         </w:numPr>
         <w:rPr>
-          <w:sz w:val="32"/>
-          <w:szCs w:val="32"/>
-        </w:rPr>
-      </w:pPr>
-      <w:r>
-        <w:rPr>
-          <w:sz w:val="32"/>
-          <w:szCs w:val="32"/>
+          <w:sz w:val="24"/>
+          <w:szCs w:val="24"/>
+        </w:rPr>
+      </w:pPr>
+      <w:r>
+        <w:rPr>
+          <w:sz w:val="24"/>
+          <w:szCs w:val="24"/>
         </w:rPr>
         <w:t>Excel sheet received should be standardised or we can give them a standard template to follow</w:t>
       </w:r>
@@ -126,16 +117,25 @@
           <w:numId w:val="3"/>
         </w:numPr>
         <w:rPr>
-          <w:sz w:val="32"/>
-          <w:szCs w:val="32"/>
-        </w:rPr>
-      </w:pPr>
-      <w:r>
-        <w:rPr>
-          <w:sz w:val="32"/>
-          <w:szCs w:val="32"/>
-        </w:rPr>
-        <w:t>Future implementation: Maybe allow for different structures</w:t>
+          <w:sz w:val="24"/>
+          <w:szCs w:val="24"/>
+        </w:rPr>
+      </w:pPr>
+      <w:r>
+        <w:rPr>
+          <w:sz w:val="24"/>
+          <w:szCs w:val="24"/>
+        </w:rPr>
+        <w:t>Future implementation: Maybe allow for different structu</w:t>
+      </w:r>
+      <w:bookmarkStart w:id="0" w:name="_GoBack"/>
+      <w:bookmarkEnd w:id="0"/>
+      <w:r>
+        <w:rPr>
+          <w:sz w:val="24"/>
+          <w:szCs w:val="24"/>
+        </w:rPr>
+        <w:t>res</w:t>
       </w:r>
     </w:p>
     <w:p>
@@ -146,14 +146,14 @@
           <w:numId w:val="3"/>
         </w:numPr>
         <w:rPr>
-          <w:sz w:val="32"/>
-          <w:szCs w:val="32"/>
-        </w:rPr>
-      </w:pPr>
-      <w:r>
-        <w:rPr>
-          <w:sz w:val="32"/>
-          <w:szCs w:val="32"/>
+          <w:sz w:val="24"/>
+          <w:szCs w:val="24"/>
+        </w:rPr>
+      </w:pPr>
+      <w:r>
+        <w:rPr>
+          <w:sz w:val="24"/>
+          <w:szCs w:val="24"/>
         </w:rPr>
         <w:t>Updating the status of customer boxes</w:t>
       </w:r>
@@ -166,14 +166,14 @@
           <w:numId w:val="3"/>
         </w:numPr>
         <w:rPr>
-          <w:sz w:val="32"/>
-          <w:szCs w:val="32"/>
-        </w:rPr>
-      </w:pPr>
-      <w:r>
-        <w:rPr>
-          <w:sz w:val="32"/>
-          <w:szCs w:val="32"/>
+          <w:sz w:val="24"/>
+          <w:szCs w:val="24"/>
+        </w:rPr>
+      </w:pPr>
+      <w:r>
+        <w:rPr>
+          <w:sz w:val="24"/>
+          <w:szCs w:val="24"/>
         </w:rPr>
         <w:t>Want to be able to see each transaction</w:t>
       </w:r>
@@ -181,15 +181,15 @@
     <w:p>
       <w:pPr>
         <w:rPr>
-          <w:sz w:val="32"/>
-          <w:szCs w:val="32"/>
+          <w:sz w:val="24"/>
+          <w:szCs w:val="24"/>
         </w:rPr>
       </w:pPr>
       <w:r>
         <w:rPr>
           <w:b/>
-          <w:sz w:val="32"/>
-          <w:szCs w:val="32"/>
+          <w:sz w:val="24"/>
+          <w:szCs w:val="24"/>
         </w:rPr>
         <w:t>Customer side:</w:t>
       </w:r>
@@ -202,14 +202,14 @@
           <w:numId w:val="4"/>
         </w:numPr>
         <w:rPr>
-          <w:sz w:val="32"/>
-          <w:szCs w:val="32"/>
-        </w:rPr>
-      </w:pPr>
-      <w:r>
-        <w:rPr>
-          <w:sz w:val="32"/>
-          <w:szCs w:val="32"/>
+          <w:sz w:val="24"/>
+          <w:szCs w:val="24"/>
+        </w:rPr>
+      </w:pPr>
+      <w:r>
+        <w:rPr>
+          <w:sz w:val="24"/>
+          <w:szCs w:val="24"/>
         </w:rPr>
         <w:t>Typing in tracking number and getting relevant information</w:t>
       </w:r>
@@ -217,15 +217,15 @@
     <w:p>
       <w:pPr>
         <w:rPr>
-          <w:sz w:val="32"/>
-          <w:szCs w:val="32"/>
+          <w:sz w:val="24"/>
+          <w:szCs w:val="24"/>
         </w:rPr>
       </w:pPr>
       <w:r>
         <w:rPr>
           <w:b/>
-          <w:sz w:val="32"/>
-          <w:szCs w:val="32"/>
+          <w:sz w:val="24"/>
+          <w:szCs w:val="24"/>
         </w:rPr>
         <w:t>Additional Features not needed in MVP:</w:t>
       </w:r>
@@ -238,14 +238,14 @@
           <w:numId w:val="4"/>
         </w:numPr>
         <w:rPr>
-          <w:sz w:val="32"/>
-          <w:szCs w:val="32"/>
-        </w:rPr>
-      </w:pPr>
-      <w:r>
-        <w:rPr>
-          <w:sz w:val="32"/>
-          <w:szCs w:val="32"/>
+          <w:sz w:val="24"/>
+          <w:szCs w:val="24"/>
+        </w:rPr>
+      </w:pPr>
+      <w:r>
+        <w:rPr>
+          <w:sz w:val="24"/>
+          <w:szCs w:val="24"/>
         </w:rPr>
         <w:t>Pinging the user when an update is made.</w:t>
       </w:r>
@@ -258,21 +258,21 @@
           <w:numId w:val="4"/>
         </w:numPr>
         <w:rPr>
-          <w:sz w:val="32"/>
-          <w:szCs w:val="32"/>
-        </w:rPr>
-      </w:pPr>
-      <w:r>
-        <w:rPr>
-          <w:sz w:val="32"/>
-          <w:szCs w:val="32"/>
+          <w:sz w:val="24"/>
+          <w:szCs w:val="24"/>
+        </w:rPr>
+      </w:pPr>
+      <w:r>
+        <w:rPr>
+          <w:sz w:val="24"/>
+          <w:szCs w:val="24"/>
         </w:rPr>
         <w:t>Saving tracking numbers</w:t>
       </w:r>
       <w:r>
         <w:rPr>
-          <w:sz w:val="32"/>
-          <w:szCs w:val="32"/>
+          <w:sz w:val="24"/>
+          <w:szCs w:val="24"/>
         </w:rPr>
         <w:br/>
       </w:r>

</xml_diff>

<commit_message>
Added future implementation for parsing Excel data
</commit_message>
<xml_diff>
--- a/doc/Features.docx
+++ b/doc/Features.docx
@@ -123,20 +123,41 @@
       </w:pPr>
       <w:r>
         <w:rPr>
-          <w:sz w:val="24"/>
-          <w:szCs w:val="24"/>
-        </w:rPr>
-        <w:t>Future implementation: Maybe allow for different structu</w:t>
+          <w:b/>
+          <w:sz w:val="24"/>
+          <w:szCs w:val="24"/>
+        </w:rPr>
+        <w:t>Future implementation:</w:t>
+      </w:r>
+      <w:r>
+        <w:rPr>
+          <w:sz w:val="24"/>
+          <w:szCs w:val="24"/>
+        </w:rPr>
+        <w:t xml:space="preserve"> Maybe allow for different structures</w:t>
+      </w:r>
+    </w:p>
+    <w:p>
+      <w:pPr>
+        <w:pStyle w:val="ListParagraph"/>
+        <w:numPr>
+          <w:ilvl w:val="2"/>
+          <w:numId w:val="3"/>
+        </w:numPr>
+        <w:rPr>
+          <w:sz w:val="24"/>
+          <w:szCs w:val="24"/>
+        </w:rPr>
+      </w:pPr>
+      <w:r>
+        <w:rPr>
+          <w:sz w:val="24"/>
+          <w:szCs w:val="24"/>
+        </w:rPr>
+        <w:t>Suggestion: Ask company to specify column names for their senders, receivers, transactions</w:t>
       </w:r>
       <w:bookmarkStart w:id="0" w:name="_GoBack"/>
       <w:bookmarkEnd w:id="0"/>
-      <w:r>
-        <w:rPr>
-          <w:sz w:val="24"/>
-          <w:szCs w:val="24"/>
-        </w:rPr>
-        <w:t>res</w:t>
-      </w:r>
     </w:p>
     <w:p>
       <w:pPr>
@@ -317,7 +338,7 @@
         <w:rFonts w:ascii="Courier New" w:hAnsi="Courier New" w:cs="Courier New" w:hint="default"/>
       </w:rPr>
     </w:lvl>
-    <w:lvl w:ilvl="2" w:tplc="0C090005" w:tentative="1">
+    <w:lvl w:ilvl="2" w:tplc="0C090005">
       <w:start w:val="1"/>
       <w:numFmt w:val="bullet"/>
       <w:lvlText w:val=""/>

</xml_diff>